<commit_message>
Fixed an issue with my last commit
</commit_message>
<xml_diff>
--- a/ScrumReports/Server/Server Team Scrum Meeting Report-MAR-27-2014 .docx
+++ b/ScrumReports/Server/Server Team Scrum Meeting Report-MAR-27-2014 .docx
@@ -250,28 +250,18 @@
                 <w:sz w:val="28"/>
               </w:rPr>
             </w:pPr>
-            <w:proofErr w:type="spellStart"/>
             <w:r>
               <w:rPr>
                 <w:sz w:val="28"/>
               </w:rPr>
               <w:t>Rohun</w:t>
             </w:r>
-            <w:proofErr w:type="spellEnd"/>
-            <w:r>
-              <w:rPr>
-                <w:sz w:val="28"/>
-              </w:rPr>
-              <w:t xml:space="preserve"> </w:t>
-            </w:r>
-            <w:proofErr w:type="spellStart"/>
-            <w:r>
-              <w:rPr>
-                <w:sz w:val="28"/>
-              </w:rPr>
-              <w:t>Banerji</w:t>
-            </w:r>
-            <w:proofErr w:type="spellEnd"/>
+            <w:r>
+              <w:rPr>
+                <w:sz w:val="28"/>
+              </w:rPr>
+              <w:t xml:space="preserve"> Banerji</w:t>
+            </w:r>
           </w:p>
         </w:tc>
         <w:tc>
@@ -292,79 +282,7 @@
                 <w:sz w:val="28"/>
                 <w:szCs w:val="28"/>
               </w:rPr>
-              <w:t xml:space="preserve">- Changed </w:t>
-            </w:r>
-            <w:proofErr w:type="spellStart"/>
-            <w:r>
-              <w:rPr>
-                <w:rFonts w:cs="Consolas"/>
-                <w:sz w:val="28"/>
-                <w:szCs w:val="28"/>
-              </w:rPr>
-              <w:t>GameModel</w:t>
-            </w:r>
-            <w:proofErr w:type="spellEnd"/>
-            <w:r>
-              <w:rPr>
-                <w:rFonts w:cs="Consolas"/>
-                <w:sz w:val="28"/>
-                <w:szCs w:val="28"/>
-              </w:rPr>
-              <w:t xml:space="preserve"> to a class from a </w:t>
-            </w:r>
-            <w:proofErr w:type="spellStart"/>
-            <w:r>
-              <w:rPr>
-                <w:rFonts w:cs="Consolas"/>
-                <w:sz w:val="28"/>
-                <w:szCs w:val="28"/>
-              </w:rPr>
-              <w:t>struct</w:t>
-            </w:r>
-            <w:proofErr w:type="spellEnd"/>
-            <w:r>
-              <w:rPr>
-                <w:rFonts w:cs="Consolas"/>
-                <w:sz w:val="28"/>
-                <w:szCs w:val="28"/>
-              </w:rPr>
-              <w:t xml:space="preserve"> and added a .</w:t>
-            </w:r>
-            <w:proofErr w:type="spellStart"/>
-            <w:r>
-              <w:rPr>
-                <w:rFonts w:cs="Consolas"/>
-                <w:sz w:val="28"/>
-                <w:szCs w:val="28"/>
-              </w:rPr>
-              <w:t>cpp</w:t>
-            </w:r>
-            <w:proofErr w:type="spellEnd"/>
-            <w:r>
-              <w:rPr>
-                <w:rFonts w:cs="Consolas"/>
-                <w:sz w:val="28"/>
-                <w:szCs w:val="28"/>
-              </w:rPr>
-              <w:t xml:space="preserve"> since we’re moving all the update logic to the </w:t>
-            </w:r>
-            <w:proofErr w:type="spellStart"/>
-            <w:r>
-              <w:rPr>
-                <w:rFonts w:cs="Consolas"/>
-                <w:sz w:val="28"/>
-                <w:szCs w:val="28"/>
-              </w:rPr>
-              <w:t>GameModel</w:t>
-            </w:r>
-            <w:proofErr w:type="spellEnd"/>
-            <w:r>
-              <w:rPr>
-                <w:rFonts w:cs="Consolas"/>
-                <w:sz w:val="28"/>
-                <w:szCs w:val="28"/>
-              </w:rPr>
-              <w:t xml:space="preserve"> itself</w:t>
+              <w:t>- Changed GameModel to a class from a struct and added a .cpp since we’re moving all the update logic to the GameModel itself</w:t>
             </w:r>
           </w:p>
           <w:p>
@@ -423,36 +341,8 @@
                 <w:sz w:val="28"/>
                 <w:szCs w:val="28"/>
               </w:rPr>
-              <w:t xml:space="preserve">ogic to update minions from the </w:t>
-            </w:r>
-            <w:proofErr w:type="spellStart"/>
-            <w:r>
-              <w:rPr>
-                <w:rFonts w:cs="Consolas"/>
-                <w:sz w:val="28"/>
-                <w:szCs w:val="28"/>
-              </w:rPr>
-              <w:t>serverCommand</w:t>
-            </w:r>
-            <w:proofErr w:type="spellEnd"/>
-            <w:r>
-              <w:rPr>
-                <w:rFonts w:cs="Consolas"/>
-                <w:sz w:val="28"/>
-                <w:szCs w:val="28"/>
-              </w:rPr>
-              <w:t xml:space="preserve"> to the </w:t>
-            </w:r>
-            <w:proofErr w:type="spellStart"/>
-            <w:r>
-              <w:rPr>
-                <w:rFonts w:cs="Consolas"/>
-                <w:sz w:val="28"/>
-                <w:szCs w:val="28"/>
-              </w:rPr>
-              <w:t>UpdateMinions</w:t>
-            </w:r>
-            <w:proofErr w:type="spellEnd"/>
+              <w:t>ogic to update minions from the serverCommand to the UpdateMinions</w:t>
+            </w:r>
             <w:r>
               <w:rPr>
                 <w:rFonts w:cs="Consolas"/>
@@ -492,18 +382,8 @@
                 <w:sz w:val="28"/>
                 <w:szCs w:val="28"/>
               </w:rPr>
-              <w:t xml:space="preserve">- Implemented logic for </w:t>
-            </w:r>
-            <w:proofErr w:type="spellStart"/>
-            <w:r>
-              <w:rPr>
-                <w:rFonts w:cs="Consolas"/>
-                <w:sz w:val="28"/>
-                <w:szCs w:val="28"/>
-              </w:rPr>
-              <w:t>UpdateTowers</w:t>
-            </w:r>
-            <w:proofErr w:type="spellEnd"/>
+              <w:t>- Implemented logic for UpdateTowers</w:t>
+            </w:r>
             <w:r>
               <w:rPr>
                 <w:rFonts w:cs="Consolas"/>
@@ -543,25 +423,7 @@
                 <w:sz w:val="28"/>
                 <w:szCs w:val="28"/>
               </w:rPr>
-              <w:t xml:space="preserve">- Implemented logic for </w:t>
-            </w:r>
-            <w:proofErr w:type="spellStart"/>
-            <w:r>
-              <w:rPr>
-                <w:rFonts w:cs="Consolas"/>
-                <w:sz w:val="28"/>
-                <w:szCs w:val="28"/>
-              </w:rPr>
-              <w:t>UpdateProjectiles</w:t>
-            </w:r>
-            <w:proofErr w:type="spellEnd"/>
-            <w:r>
-              <w:rPr>
-                <w:rFonts w:cs="Consolas"/>
-                <w:sz w:val="28"/>
-                <w:szCs w:val="28"/>
-              </w:rPr>
-              <w:t>() in GameModel</w:t>
+              <w:t>- Implemented logic for UpdateProjectiles() in GameModel</w:t>
             </w:r>
             <w:r>
               <w:rPr>
@@ -603,130 +465,58 @@
                 <w:sz w:val="28"/>
                 <w:szCs w:val="28"/>
               </w:rPr>
-              <w:t xml:space="preserve"> optimized range search for minions in </w:t>
-            </w:r>
-            <w:proofErr w:type="spellStart"/>
-            <w:r>
-              <w:rPr>
-                <w:rFonts w:cs="Consolas"/>
-                <w:sz w:val="28"/>
-                <w:szCs w:val="28"/>
-              </w:rPr>
-              <w:t>UpdateTowers</w:t>
-            </w:r>
-            <w:proofErr w:type="spellEnd"/>
-            <w:r>
-              <w:rPr>
-                <w:rFonts w:cs="Consolas"/>
-                <w:sz w:val="28"/>
-                <w:szCs w:val="28"/>
-              </w:rPr>
-              <w:t>()</w:t>
-            </w:r>
-          </w:p>
-          <w:p>
-            <w:pPr>
-              <w:rPr>
-                <w:rFonts w:cs="Consolas"/>
-                <w:sz w:val="28"/>
-                <w:szCs w:val="28"/>
-              </w:rPr>
-            </w:pPr>
-            <w:r>
-              <w:rPr>
-                <w:rFonts w:cs="Consolas"/>
-                <w:sz w:val="28"/>
-                <w:szCs w:val="28"/>
-              </w:rPr>
-              <w:t xml:space="preserve">- removed </w:t>
-            </w:r>
-            <w:proofErr w:type="spellStart"/>
-            <w:r>
-              <w:rPr>
-                <w:rFonts w:cs="Consolas"/>
-                <w:sz w:val="28"/>
-                <w:szCs w:val="28"/>
-              </w:rPr>
-              <w:t>threadpool</w:t>
-            </w:r>
-            <w:proofErr w:type="spellEnd"/>
-            <w:r>
-              <w:rPr>
-                <w:rFonts w:cs="Consolas"/>
-                <w:sz w:val="28"/>
-                <w:szCs w:val="28"/>
-              </w:rPr>
-              <w:t xml:space="preserve"> from server</w:t>
-            </w:r>
-          </w:p>
-          <w:p>
-            <w:pPr>
-              <w:rPr>
-                <w:rFonts w:cs="Consolas"/>
-                <w:sz w:val="28"/>
-                <w:szCs w:val="28"/>
-              </w:rPr>
-            </w:pPr>
-            <w:r>
-              <w:rPr>
-                <w:rFonts w:cs="Consolas"/>
-                <w:sz w:val="28"/>
-                <w:szCs w:val="28"/>
-              </w:rPr>
-              <w:t xml:space="preserve">- added static </w:t>
-            </w:r>
-            <w:proofErr w:type="spellStart"/>
-            <w:r>
-              <w:rPr>
-                <w:rFonts w:cs="Consolas"/>
-                <w:sz w:val="28"/>
-                <w:szCs w:val="28"/>
-              </w:rPr>
-              <w:t>AddWork</w:t>
-            </w:r>
-            <w:proofErr w:type="spellEnd"/>
-            <w:r>
-              <w:rPr>
-                <w:rFonts w:cs="Consolas"/>
-                <w:sz w:val="28"/>
-                <w:szCs w:val="28"/>
-              </w:rPr>
-              <w:t>() method to Server</w:t>
-            </w:r>
-          </w:p>
-          <w:p>
-            <w:pPr>
-              <w:rPr>
-                <w:rFonts w:cs="Consolas"/>
-                <w:sz w:val="28"/>
-                <w:szCs w:val="28"/>
-              </w:rPr>
-            </w:pPr>
-            <w:r>
-              <w:rPr>
-                <w:rFonts w:cs="Consolas"/>
-                <w:sz w:val="28"/>
-                <w:szCs w:val="28"/>
-              </w:rPr>
-              <w:t xml:space="preserve">- Modified main game loop within </w:t>
-            </w:r>
-            <w:proofErr w:type="spellStart"/>
-            <w:r>
-              <w:rPr>
-                <w:rFonts w:cs="Consolas"/>
-                <w:sz w:val="28"/>
-                <w:szCs w:val="28"/>
-              </w:rPr>
-              <w:t>Server.Run</w:t>
-            </w:r>
-            <w:proofErr w:type="spellEnd"/>
-            <w:r>
-              <w:rPr>
-                <w:rFonts w:cs="Consolas"/>
-                <w:sz w:val="28"/>
-                <w:szCs w:val="28"/>
-              </w:rPr>
-              <w:t>() to work on the queue as well</w:t>
+              <w:t xml:space="preserve"> optimized range search for minions in UpdateTowers()</w:t>
+            </w:r>
+          </w:p>
+          <w:p>
+            <w:pPr>
+              <w:rPr>
+                <w:rFonts w:cs="Consolas"/>
+                <w:sz w:val="28"/>
+                <w:szCs w:val="28"/>
+              </w:rPr>
+            </w:pPr>
+            <w:r>
+              <w:rPr>
+                <w:rFonts w:cs="Consolas"/>
+                <w:sz w:val="28"/>
+                <w:szCs w:val="28"/>
+              </w:rPr>
+              <w:t>- removed threadpool from server</w:t>
+            </w:r>
+          </w:p>
+          <w:p>
+            <w:pPr>
+              <w:rPr>
+                <w:rFonts w:cs="Consolas"/>
+                <w:sz w:val="28"/>
+                <w:szCs w:val="28"/>
+              </w:rPr>
+            </w:pPr>
+            <w:r>
+              <w:rPr>
+                <w:rFonts w:cs="Consolas"/>
+                <w:sz w:val="28"/>
+                <w:szCs w:val="28"/>
+              </w:rPr>
+              <w:t>- added static AddWork() method to Server</w:t>
+            </w:r>
+          </w:p>
+          <w:p>
+            <w:pPr>
+              <w:rPr>
+                <w:rFonts w:cs="Consolas"/>
+                <w:sz w:val="28"/>
+                <w:szCs w:val="28"/>
+              </w:rPr>
+            </w:pPr>
+            <w:r>
+              <w:rPr>
+                <w:rFonts w:cs="Consolas"/>
+                <w:sz w:val="28"/>
+                <w:szCs w:val="28"/>
+              </w:rPr>
+              <w:t>- Modified main game loop within Server.Run() to work on the queue as well</w:t>
             </w:r>
           </w:p>
           <w:p>
@@ -819,16 +609,8 @@
               <w:rPr>
                 <w:sz w:val="28"/>
               </w:rPr>
-              <w:t xml:space="preserve"> </w:t>
-            </w:r>
-            <w:proofErr w:type="spellStart"/>
-            <w:r>
-              <w:rPr>
-                <w:sz w:val="28"/>
-              </w:rPr>
-              <w:t>Devlieger</w:t>
-            </w:r>
-            <w:proofErr w:type="spellEnd"/>
+              <w:t xml:space="preserve"> Devlieger</w:t>
+            </w:r>
           </w:p>
         </w:tc>
         <w:tc>
@@ -862,21 +644,7 @@
               <w:rPr>
                 <w:sz w:val="28"/>
               </w:rPr>
-              <w:t xml:space="preserve">Patrick </w:t>
-            </w:r>
-            <w:proofErr w:type="spellStart"/>
-            <w:r>
-              <w:rPr>
-                <w:sz w:val="28"/>
-              </w:rPr>
-              <w:t>Barahona</w:t>
-            </w:r>
-            <w:proofErr w:type="spellEnd"/>
-            <w:r>
-              <w:rPr>
-                <w:sz w:val="28"/>
-              </w:rPr>
-              <w:t>-Griffiths</w:t>
+              <w:t>Patrick Barahona-Griffiths</w:t>
             </w:r>
           </w:p>
         </w:tc>
@@ -918,16 +686,8 @@
               <w:rPr>
                 <w:sz w:val="28"/>
               </w:rPr>
-              <w:t xml:space="preserve">Jordan </w:t>
-            </w:r>
-            <w:proofErr w:type="spellStart"/>
-            <w:r>
-              <w:rPr>
-                <w:sz w:val="28"/>
-              </w:rPr>
-              <w:t>Kjaer</w:t>
-            </w:r>
-            <w:proofErr w:type="spellEnd"/>
+              <w:t>Jordan Kjaer</w:t>
+            </w:r>
           </w:p>
         </w:tc>
         <w:tc>
@@ -962,16 +722,8 @@
                 <w:sz w:val="28"/>
               </w:rPr>
               <w:lastRenderedPageBreak/>
-              <w:t xml:space="preserve">Justin </w:t>
-            </w:r>
-            <w:proofErr w:type="spellStart"/>
-            <w:r>
-              <w:rPr>
-                <w:sz w:val="28"/>
-              </w:rPr>
-              <w:t>Kan</w:t>
-            </w:r>
-            <w:proofErr w:type="spellEnd"/>
+              <w:t>Justin Kan</w:t>
+            </w:r>
           </w:p>
         </w:tc>
         <w:tc>
@@ -1027,62 +779,8 @@
                 <w:sz w:val="28"/>
                 <w:szCs w:val="28"/>
               </w:rPr>
-              <w:t xml:space="preserve">Started the </w:t>
-            </w:r>
-            <w:proofErr w:type="spellStart"/>
-            <w:r>
-              <w:rPr>
-                <w:rFonts w:cs="Consolas"/>
-                <w:sz w:val="28"/>
-                <w:szCs w:val="28"/>
-              </w:rPr>
-              <w:t>PlayerInfoTable</w:t>
-            </w:r>
-            <w:proofErr w:type="spellEnd"/>
-            <w:r>
-              <w:rPr>
-                <w:rFonts w:cs="Consolas"/>
-                <w:sz w:val="28"/>
-                <w:szCs w:val="28"/>
-              </w:rPr>
-              <w:t xml:space="preserve">, adding </w:t>
-            </w:r>
-            <w:proofErr w:type="spellStart"/>
-            <w:r>
-              <w:rPr>
-                <w:rFonts w:cs="Consolas"/>
-                <w:sz w:val="28"/>
-                <w:szCs w:val="28"/>
-              </w:rPr>
-              <w:t>PlayerInfoTable</w:t>
-            </w:r>
-            <w:r>
-              <w:rPr>
-                <w:rFonts w:cs="Consolas"/>
-                <w:sz w:val="28"/>
-                <w:szCs w:val="28"/>
-              </w:rPr>
-              <w:t>.h</w:t>
-            </w:r>
-            <w:proofErr w:type="spellEnd"/>
-            <w:r>
-              <w:rPr>
-                <w:rFonts w:cs="Consolas"/>
-                <w:sz w:val="28"/>
-                <w:szCs w:val="28"/>
-              </w:rPr>
-              <w:t>/.</w:t>
-            </w:r>
-            <w:proofErr w:type="spellStart"/>
-            <w:r>
-              <w:rPr>
-                <w:rFonts w:cs="Consolas"/>
-                <w:sz w:val="28"/>
-                <w:szCs w:val="28"/>
-              </w:rPr>
-              <w:t>cpp</w:t>
-            </w:r>
-            <w:proofErr w:type="spellEnd"/>
+              <w:t>Started the PlayerInfoTable, adding PlayerInfoTable.h/.cpp</w:t>
+            </w:r>
           </w:p>
           <w:p>
             <w:pPr>
@@ -1137,27 +835,11 @@
                 <w:szCs w:val="24"/>
               </w:rPr>
             </w:pPr>
-            <w:proofErr w:type="spellStart"/>
-            <w:proofErr w:type="gramStart"/>
-            <w:r>
-              <w:rPr>
-                <w:sz w:val="28"/>
-              </w:rPr>
-              <w:t>GetInstance</w:t>
-            </w:r>
-            <w:proofErr w:type="spellEnd"/>
-            <w:r>
-              <w:rPr>
-                <w:sz w:val="28"/>
-              </w:rPr>
-              <w:t>(</w:t>
-            </w:r>
-            <w:proofErr w:type="gramEnd"/>
-            <w:r>
-              <w:rPr>
-                <w:sz w:val="28"/>
-              </w:rPr>
-              <w:t>) method completed and tested.</w:t>
+            <w:r>
+              <w:rPr>
+                <w:sz w:val="28"/>
+              </w:rPr>
+              <w:t>GetInstance() method completed and tested.</w:t>
             </w:r>
           </w:p>
           <w:p>
@@ -1173,33 +855,13 @@
                 <w:szCs w:val="28"/>
               </w:rPr>
             </w:pPr>
-            <w:proofErr w:type="spellStart"/>
-            <w:proofErr w:type="gramStart"/>
-            <w:r>
-              <w:rPr>
-                <w:rFonts w:cs="Consolas"/>
-                <w:sz w:val="28"/>
-                <w:szCs w:val="28"/>
-              </w:rPr>
-              <w:t>GetGame</w:t>
-            </w:r>
-            <w:proofErr w:type="spellEnd"/>
-            <w:r>
-              <w:rPr>
-                <w:rFonts w:cs="Consolas"/>
-                <w:sz w:val="28"/>
-                <w:szCs w:val="28"/>
-              </w:rPr>
-              <w:t>(</w:t>
-            </w:r>
-            <w:proofErr w:type="gramEnd"/>
-            <w:r>
-              <w:rPr>
-                <w:rFonts w:cs="Consolas"/>
-                <w:sz w:val="28"/>
-                <w:szCs w:val="28"/>
-              </w:rPr>
-              <w:t>) method completed but not tested.</w:t>
+            <w:r>
+              <w:rPr>
+                <w:rFonts w:cs="Consolas"/>
+                <w:sz w:val="28"/>
+                <w:szCs w:val="28"/>
+              </w:rPr>
+              <w:t>GetGame() method completed but not tested.</w:t>
             </w:r>
           </w:p>
           <w:p>
@@ -1215,145 +877,79 @@
                 <w:sz w:val="24"/>
                 <w:szCs w:val="24"/>
               </w:rPr>
-              <w:t>New Implementation\</w:t>
-            </w:r>
-            <w:proofErr w:type="spellStart"/>
-            <w:r>
-              <w:rPr>
+              <w:t>New Implementation\ManaCraft\</w:t>
+            </w:r>
+            <w:r>
+              <w:rPr>
+                <w:rFonts w:cs="Consolas"/>
                 <w:sz w:val="24"/>
                 <w:szCs w:val="24"/>
               </w:rPr>
-              <w:t>ManaCraft</w:t>
-            </w:r>
-            <w:proofErr w:type="spellEnd"/>
-            <w:r>
+              <w:t>PlayerInfoTable.h</w:t>
+            </w:r>
+          </w:p>
+          <w:p>
+            <w:pPr>
               <w:rPr>
                 <w:sz w:val="24"/>
                 <w:szCs w:val="24"/>
               </w:rPr>
-              <w:t>\</w:t>
-            </w:r>
-            <w:r>
-              <w:rPr>
-                <w:rFonts w:cs="Consolas"/>
+            </w:pPr>
+            <w:r>
+              <w:rPr>
                 <w:sz w:val="24"/>
                 <w:szCs w:val="24"/>
               </w:rPr>
-              <w:t xml:space="preserve"> </w:t>
-            </w:r>
-            <w:proofErr w:type="spellStart"/>
+              <w:t>New Implementation\ManaCraft\</w:t>
+            </w:r>
+            <w:bookmarkStart w:id="0" w:name="_GoBack"/>
+            <w:bookmarkEnd w:id="0"/>
             <w:r>
               <w:rPr>
                 <w:rFonts w:cs="Consolas"/>
                 <w:sz w:val="24"/>
                 <w:szCs w:val="24"/>
               </w:rPr>
-              <w:t>PlayerInfoTable.h</w:t>
-            </w:r>
-            <w:proofErr w:type="spellEnd"/>
-          </w:p>
-          <w:p>
-            <w:pPr>
-              <w:rPr>
+              <w:t>PlayerInfoTable</w:t>
+            </w:r>
+            <w:r>
+              <w:rPr>
+                <w:rFonts w:cs="Consolas"/>
                 <w:sz w:val="24"/>
                 <w:szCs w:val="24"/>
               </w:rPr>
-            </w:pPr>
-            <w:r>
+              <w:t>.cpp</w:t>
+            </w:r>
+          </w:p>
+          <w:p>
+            <w:pPr>
               <w:rPr>
                 <w:sz w:val="24"/>
                 <w:szCs w:val="24"/>
               </w:rPr>
-              <w:t>New Implementation\</w:t>
-            </w:r>
-            <w:proofErr w:type="spellStart"/>
-            <w:r>
+            </w:pPr>
+          </w:p>
+          <w:p>
+            <w:pPr>
               <w:rPr>
                 <w:sz w:val="24"/>
                 <w:szCs w:val="24"/>
               </w:rPr>
-              <w:t>ManaCraft</w:t>
-            </w:r>
-            <w:proofErr w:type="spellEnd"/>
-            <w:r>
-              <w:rPr>
-                <w:sz w:val="24"/>
-                <w:szCs w:val="24"/>
-              </w:rPr>
-              <w:t>\</w:t>
-            </w:r>
-            <w:r>
-              <w:rPr>
-                <w:rFonts w:cs="Consolas"/>
-                <w:sz w:val="24"/>
-                <w:szCs w:val="24"/>
-              </w:rPr>
-              <w:t xml:space="preserve"> PlayerInfoTable</w:t>
-            </w:r>
-            <w:r>
-              <w:rPr>
-                <w:rFonts w:cs="Consolas"/>
-                <w:sz w:val="24"/>
-                <w:szCs w:val="24"/>
-              </w:rPr>
-              <w:t>.cpp</w:t>
-            </w:r>
-          </w:p>
-          <w:p>
-            <w:pPr>
-              <w:rPr>
-                <w:sz w:val="24"/>
-                <w:szCs w:val="24"/>
-              </w:rPr>
-            </w:pPr>
-          </w:p>
-          <w:p>
-            <w:pPr>
-              <w:rPr>
-                <w:sz w:val="24"/>
-                <w:szCs w:val="24"/>
-              </w:rPr>
-            </w:pPr>
-            <w:r>
-              <w:rPr>
-                <w:sz w:val="28"/>
-              </w:rPr>
-              <w:t xml:space="preserve">Added a string username variable to </w:t>
-            </w:r>
-            <w:proofErr w:type="spellStart"/>
-            <w:r>
-              <w:rPr>
-                <w:sz w:val="28"/>
-              </w:rPr>
-              <w:t>ServerPlayer</w:t>
-            </w:r>
-            <w:proofErr w:type="spellEnd"/>
-            <w:r>
-              <w:rPr>
-                <w:sz w:val="28"/>
-              </w:rPr>
-              <w:t xml:space="preserve"> class for </w:t>
-            </w:r>
-            <w:proofErr w:type="spellStart"/>
-            <w:r>
-              <w:rPr>
-                <w:rFonts w:cs="Consolas"/>
-                <w:sz w:val="28"/>
-                <w:szCs w:val="28"/>
-              </w:rPr>
-              <w:t>PlayerInfoTable</w:t>
-            </w:r>
-            <w:proofErr w:type="spellEnd"/>
-            <w:r>
-              <w:rPr>
-                <w:rFonts w:cs="Consolas"/>
-                <w:sz w:val="28"/>
-                <w:szCs w:val="28"/>
-              </w:rPr>
-              <w:t xml:space="preserve"> purposes.</w:t>
-            </w:r>
-            <w:bookmarkStart w:id="0" w:name="_GoBack"/>
-            <w:bookmarkEnd w:id="0"/>
+            </w:pPr>
+            <w:r>
+              <w:rPr>
+                <w:sz w:val="28"/>
+              </w:rPr>
+              <w:t xml:space="preserve">Added a string username variable to ServerPlayer class for </w:t>
+            </w:r>
+            <w:r>
+              <w:rPr>
+                <w:rFonts w:cs="Consolas"/>
+                <w:sz w:val="28"/>
+                <w:szCs w:val="28"/>
+              </w:rPr>
+              <w:t>PlayerInfoTable purposes.</w:t>
+            </w:r>
           </w:p>
         </w:tc>
       </w:tr>

</xml_diff>

<commit_message>
Fixed and enabled implementation of server command Command_InitializeNewGame. ServerLobby now heavily tested and debugged. Updated scrum report. ServerLobby should now initialize new games after creating them.
</commit_message>
<xml_diff>
--- a/ScrumReports/Server/Server Team Scrum Meeting Report-MAR-27-2014 .docx
+++ b/ScrumReports/Server/Server Team Scrum Meeting Report-MAR-27-2014 .docx
@@ -250,18 +250,28 @@
                 <w:sz w:val="28"/>
               </w:rPr>
             </w:pPr>
+            <w:proofErr w:type="spellStart"/>
             <w:r>
               <w:rPr>
                 <w:sz w:val="28"/>
               </w:rPr>
               <w:t>Rohun</w:t>
             </w:r>
-            <w:r>
-              <w:rPr>
-                <w:sz w:val="28"/>
-              </w:rPr>
-              <w:t xml:space="preserve"> Banerji</w:t>
-            </w:r>
+            <w:proofErr w:type="spellEnd"/>
+            <w:r>
+              <w:rPr>
+                <w:sz w:val="28"/>
+              </w:rPr>
+              <w:t xml:space="preserve"> </w:t>
+            </w:r>
+            <w:proofErr w:type="spellStart"/>
+            <w:r>
+              <w:rPr>
+                <w:sz w:val="28"/>
+              </w:rPr>
+              <w:t>Banerji</w:t>
+            </w:r>
+            <w:proofErr w:type="spellEnd"/>
           </w:p>
         </w:tc>
         <w:tc>
@@ -282,7 +292,79 @@
                 <w:sz w:val="28"/>
                 <w:szCs w:val="28"/>
               </w:rPr>
-              <w:t>- Changed GameModel to a class from a struct and added a .cpp since we’re moving all the update logic to the GameModel itself</w:t>
+              <w:t xml:space="preserve">- Changed </w:t>
+            </w:r>
+            <w:proofErr w:type="spellStart"/>
+            <w:r>
+              <w:rPr>
+                <w:rFonts w:cs="Consolas"/>
+                <w:sz w:val="28"/>
+                <w:szCs w:val="28"/>
+              </w:rPr>
+              <w:t>GameModel</w:t>
+            </w:r>
+            <w:proofErr w:type="spellEnd"/>
+            <w:r>
+              <w:rPr>
+                <w:rFonts w:cs="Consolas"/>
+                <w:sz w:val="28"/>
+                <w:szCs w:val="28"/>
+              </w:rPr>
+              <w:t xml:space="preserve"> to a class from a </w:t>
+            </w:r>
+            <w:proofErr w:type="spellStart"/>
+            <w:r>
+              <w:rPr>
+                <w:rFonts w:cs="Consolas"/>
+                <w:sz w:val="28"/>
+                <w:szCs w:val="28"/>
+              </w:rPr>
+              <w:t>struct</w:t>
+            </w:r>
+            <w:proofErr w:type="spellEnd"/>
+            <w:r>
+              <w:rPr>
+                <w:rFonts w:cs="Consolas"/>
+                <w:sz w:val="28"/>
+                <w:szCs w:val="28"/>
+              </w:rPr>
+              <w:t xml:space="preserve"> and added a .</w:t>
+            </w:r>
+            <w:proofErr w:type="spellStart"/>
+            <w:r>
+              <w:rPr>
+                <w:rFonts w:cs="Consolas"/>
+                <w:sz w:val="28"/>
+                <w:szCs w:val="28"/>
+              </w:rPr>
+              <w:t>cpp</w:t>
+            </w:r>
+            <w:proofErr w:type="spellEnd"/>
+            <w:r>
+              <w:rPr>
+                <w:rFonts w:cs="Consolas"/>
+                <w:sz w:val="28"/>
+                <w:szCs w:val="28"/>
+              </w:rPr>
+              <w:t xml:space="preserve"> since we’re moving all the update logic to the </w:t>
+            </w:r>
+            <w:proofErr w:type="spellStart"/>
+            <w:r>
+              <w:rPr>
+                <w:rFonts w:cs="Consolas"/>
+                <w:sz w:val="28"/>
+                <w:szCs w:val="28"/>
+              </w:rPr>
+              <w:t>GameModel</w:t>
+            </w:r>
+            <w:proofErr w:type="spellEnd"/>
+            <w:r>
+              <w:rPr>
+                <w:rFonts w:cs="Consolas"/>
+                <w:sz w:val="28"/>
+                <w:szCs w:val="28"/>
+              </w:rPr>
+              <w:t xml:space="preserve"> itself</w:t>
             </w:r>
           </w:p>
           <w:p>
@@ -341,8 +423,36 @@
                 <w:sz w:val="28"/>
                 <w:szCs w:val="28"/>
               </w:rPr>
-              <w:t>ogic to update minions from the serverCommand to the UpdateMinions</w:t>
-            </w:r>
+              <w:t xml:space="preserve">ogic to update minions from the </w:t>
+            </w:r>
+            <w:proofErr w:type="spellStart"/>
+            <w:r>
+              <w:rPr>
+                <w:rFonts w:cs="Consolas"/>
+                <w:sz w:val="28"/>
+                <w:szCs w:val="28"/>
+              </w:rPr>
+              <w:t>serverCommand</w:t>
+            </w:r>
+            <w:proofErr w:type="spellEnd"/>
+            <w:r>
+              <w:rPr>
+                <w:rFonts w:cs="Consolas"/>
+                <w:sz w:val="28"/>
+                <w:szCs w:val="28"/>
+              </w:rPr>
+              <w:t xml:space="preserve"> to the </w:t>
+            </w:r>
+            <w:proofErr w:type="spellStart"/>
+            <w:r>
+              <w:rPr>
+                <w:rFonts w:cs="Consolas"/>
+                <w:sz w:val="28"/>
+                <w:szCs w:val="28"/>
+              </w:rPr>
+              <w:t>UpdateMinions</w:t>
+            </w:r>
+            <w:proofErr w:type="spellEnd"/>
             <w:r>
               <w:rPr>
                 <w:rFonts w:cs="Consolas"/>
@@ -382,8 +492,18 @@
                 <w:sz w:val="28"/>
                 <w:szCs w:val="28"/>
               </w:rPr>
-              <w:t>- Implemented logic for UpdateTowers</w:t>
-            </w:r>
+              <w:t xml:space="preserve">- Implemented logic for </w:t>
+            </w:r>
+            <w:proofErr w:type="spellStart"/>
+            <w:r>
+              <w:rPr>
+                <w:rFonts w:cs="Consolas"/>
+                <w:sz w:val="28"/>
+                <w:szCs w:val="28"/>
+              </w:rPr>
+              <w:t>UpdateTowers</w:t>
+            </w:r>
+            <w:proofErr w:type="spellEnd"/>
             <w:r>
               <w:rPr>
                 <w:rFonts w:cs="Consolas"/>
@@ -423,7 +543,25 @@
                 <w:sz w:val="28"/>
                 <w:szCs w:val="28"/>
               </w:rPr>
-              <w:t>- Implemented logic for UpdateProjectiles() in GameModel</w:t>
+              <w:t xml:space="preserve">- Implemented logic for </w:t>
+            </w:r>
+            <w:proofErr w:type="spellStart"/>
+            <w:r>
+              <w:rPr>
+                <w:rFonts w:cs="Consolas"/>
+                <w:sz w:val="28"/>
+                <w:szCs w:val="28"/>
+              </w:rPr>
+              <w:t>UpdateProjectiles</w:t>
+            </w:r>
+            <w:proofErr w:type="spellEnd"/>
+            <w:r>
+              <w:rPr>
+                <w:rFonts w:cs="Consolas"/>
+                <w:sz w:val="28"/>
+                <w:szCs w:val="28"/>
+              </w:rPr>
+              <w:t>() in GameModel</w:t>
             </w:r>
             <w:r>
               <w:rPr>
@@ -465,58 +603,130 @@
                 <w:sz w:val="28"/>
                 <w:szCs w:val="28"/>
               </w:rPr>
-              <w:t xml:space="preserve"> optimized range search for minions in UpdateTowers()</w:t>
-            </w:r>
-          </w:p>
-          <w:p>
-            <w:pPr>
-              <w:rPr>
-                <w:rFonts w:cs="Consolas"/>
-                <w:sz w:val="28"/>
-                <w:szCs w:val="28"/>
-              </w:rPr>
-            </w:pPr>
-            <w:r>
-              <w:rPr>
-                <w:rFonts w:cs="Consolas"/>
-                <w:sz w:val="28"/>
-                <w:szCs w:val="28"/>
-              </w:rPr>
-              <w:t>- removed threadpool from server</w:t>
-            </w:r>
-          </w:p>
-          <w:p>
-            <w:pPr>
-              <w:rPr>
-                <w:rFonts w:cs="Consolas"/>
-                <w:sz w:val="28"/>
-                <w:szCs w:val="28"/>
-              </w:rPr>
-            </w:pPr>
-            <w:r>
-              <w:rPr>
-                <w:rFonts w:cs="Consolas"/>
-                <w:sz w:val="28"/>
-                <w:szCs w:val="28"/>
-              </w:rPr>
-              <w:t>- added static AddWork() method to Server</w:t>
-            </w:r>
-          </w:p>
-          <w:p>
-            <w:pPr>
-              <w:rPr>
-                <w:rFonts w:cs="Consolas"/>
-                <w:sz w:val="28"/>
-                <w:szCs w:val="28"/>
-              </w:rPr>
-            </w:pPr>
-            <w:r>
-              <w:rPr>
-                <w:rFonts w:cs="Consolas"/>
-                <w:sz w:val="28"/>
-                <w:szCs w:val="28"/>
-              </w:rPr>
-              <w:t>- Modified main game loop within Server.Run() to work on the queue as well</w:t>
+              <w:t xml:space="preserve"> optimized range search for minions in </w:t>
+            </w:r>
+            <w:proofErr w:type="spellStart"/>
+            <w:r>
+              <w:rPr>
+                <w:rFonts w:cs="Consolas"/>
+                <w:sz w:val="28"/>
+                <w:szCs w:val="28"/>
+              </w:rPr>
+              <w:t>UpdateTowers</w:t>
+            </w:r>
+            <w:proofErr w:type="spellEnd"/>
+            <w:r>
+              <w:rPr>
+                <w:rFonts w:cs="Consolas"/>
+                <w:sz w:val="28"/>
+                <w:szCs w:val="28"/>
+              </w:rPr>
+              <w:t>()</w:t>
+            </w:r>
+          </w:p>
+          <w:p>
+            <w:pPr>
+              <w:rPr>
+                <w:rFonts w:cs="Consolas"/>
+                <w:sz w:val="28"/>
+                <w:szCs w:val="28"/>
+              </w:rPr>
+            </w:pPr>
+            <w:r>
+              <w:rPr>
+                <w:rFonts w:cs="Consolas"/>
+                <w:sz w:val="28"/>
+                <w:szCs w:val="28"/>
+              </w:rPr>
+              <w:t xml:space="preserve">- removed </w:t>
+            </w:r>
+            <w:proofErr w:type="spellStart"/>
+            <w:r>
+              <w:rPr>
+                <w:rFonts w:cs="Consolas"/>
+                <w:sz w:val="28"/>
+                <w:szCs w:val="28"/>
+              </w:rPr>
+              <w:t>threadpool</w:t>
+            </w:r>
+            <w:proofErr w:type="spellEnd"/>
+            <w:r>
+              <w:rPr>
+                <w:rFonts w:cs="Consolas"/>
+                <w:sz w:val="28"/>
+                <w:szCs w:val="28"/>
+              </w:rPr>
+              <w:t xml:space="preserve"> from server</w:t>
+            </w:r>
+          </w:p>
+          <w:p>
+            <w:pPr>
+              <w:rPr>
+                <w:rFonts w:cs="Consolas"/>
+                <w:sz w:val="28"/>
+                <w:szCs w:val="28"/>
+              </w:rPr>
+            </w:pPr>
+            <w:r>
+              <w:rPr>
+                <w:rFonts w:cs="Consolas"/>
+                <w:sz w:val="28"/>
+                <w:szCs w:val="28"/>
+              </w:rPr>
+              <w:t xml:space="preserve">- added static </w:t>
+            </w:r>
+            <w:proofErr w:type="spellStart"/>
+            <w:r>
+              <w:rPr>
+                <w:rFonts w:cs="Consolas"/>
+                <w:sz w:val="28"/>
+                <w:szCs w:val="28"/>
+              </w:rPr>
+              <w:t>AddWork</w:t>
+            </w:r>
+            <w:proofErr w:type="spellEnd"/>
+            <w:r>
+              <w:rPr>
+                <w:rFonts w:cs="Consolas"/>
+                <w:sz w:val="28"/>
+                <w:szCs w:val="28"/>
+              </w:rPr>
+              <w:t>() method to Server</w:t>
+            </w:r>
+          </w:p>
+          <w:p>
+            <w:pPr>
+              <w:rPr>
+                <w:rFonts w:cs="Consolas"/>
+                <w:sz w:val="28"/>
+                <w:szCs w:val="28"/>
+              </w:rPr>
+            </w:pPr>
+            <w:r>
+              <w:rPr>
+                <w:rFonts w:cs="Consolas"/>
+                <w:sz w:val="28"/>
+                <w:szCs w:val="28"/>
+              </w:rPr>
+              <w:t xml:space="preserve">- Modified main game loop within </w:t>
+            </w:r>
+            <w:proofErr w:type="spellStart"/>
+            <w:r>
+              <w:rPr>
+                <w:rFonts w:cs="Consolas"/>
+                <w:sz w:val="28"/>
+                <w:szCs w:val="28"/>
+              </w:rPr>
+              <w:t>Server.Run</w:t>
+            </w:r>
+            <w:proofErr w:type="spellEnd"/>
+            <w:r>
+              <w:rPr>
+                <w:rFonts w:cs="Consolas"/>
+                <w:sz w:val="28"/>
+                <w:szCs w:val="28"/>
+              </w:rPr>
+              <w:t>() to work on the queue as well</w:t>
             </w:r>
           </w:p>
           <w:p>
@@ -609,8 +819,16 @@
               <w:rPr>
                 <w:sz w:val="28"/>
               </w:rPr>
-              <w:t xml:space="preserve"> Devlieger</w:t>
-            </w:r>
+              <w:t xml:space="preserve"> </w:t>
+            </w:r>
+            <w:proofErr w:type="spellStart"/>
+            <w:r>
+              <w:rPr>
+                <w:sz w:val="28"/>
+              </w:rPr>
+              <w:t>Devlieger</w:t>
+            </w:r>
+            <w:proofErr w:type="spellEnd"/>
           </w:p>
         </w:tc>
         <w:tc>
@@ -623,6 +841,49 @@
                 <w:sz w:val="28"/>
               </w:rPr>
             </w:pPr>
+            <w:r>
+              <w:rPr>
+                <w:sz w:val="28"/>
+              </w:rPr>
+              <w:t xml:space="preserve">Created and implemented server command </w:t>
+            </w:r>
+            <w:proofErr w:type="spellStart"/>
+            <w:r>
+              <w:rPr>
+                <w:sz w:val="28"/>
+              </w:rPr>
+              <w:t>Command_InitializeNewGame</w:t>
+            </w:r>
+            <w:proofErr w:type="spellEnd"/>
+            <w:r>
+              <w:rPr>
+                <w:sz w:val="28"/>
+              </w:rPr>
+              <w:t>.</w:t>
+            </w:r>
+          </w:p>
+          <w:p>
+            <w:pPr>
+              <w:rPr>
+                <w:sz w:val="28"/>
+              </w:rPr>
+            </w:pPr>
+            <w:proofErr w:type="spellStart"/>
+            <w:r>
+              <w:rPr>
+                <w:sz w:val="28"/>
+              </w:rPr>
+              <w:t>ServerLobby</w:t>
+            </w:r>
+            <w:proofErr w:type="spellEnd"/>
+            <w:r>
+              <w:rPr>
+                <w:sz w:val="28"/>
+              </w:rPr>
+              <w:t xml:space="preserve"> now heavily tested and debugged.</w:t>
+            </w:r>
+            <w:bookmarkStart w:id="0" w:name="_GoBack"/>
+            <w:bookmarkEnd w:id="0"/>
           </w:p>
         </w:tc>
       </w:tr>
@@ -644,7 +905,21 @@
               <w:rPr>
                 <w:sz w:val="28"/>
               </w:rPr>
-              <w:t>Patrick Barahona-Griffiths</w:t>
+              <w:t xml:space="preserve">Patrick </w:t>
+            </w:r>
+            <w:proofErr w:type="spellStart"/>
+            <w:r>
+              <w:rPr>
+                <w:sz w:val="28"/>
+              </w:rPr>
+              <w:t>Barahona</w:t>
+            </w:r>
+            <w:proofErr w:type="spellEnd"/>
+            <w:r>
+              <w:rPr>
+                <w:sz w:val="28"/>
+              </w:rPr>
+              <w:t>-Griffiths</w:t>
             </w:r>
           </w:p>
         </w:tc>
@@ -686,8 +961,16 @@
               <w:rPr>
                 <w:sz w:val="28"/>
               </w:rPr>
-              <w:t>Jordan Kjaer</w:t>
-            </w:r>
+              <w:t xml:space="preserve">Jordan </w:t>
+            </w:r>
+            <w:proofErr w:type="spellStart"/>
+            <w:r>
+              <w:rPr>
+                <w:sz w:val="28"/>
+              </w:rPr>
+              <w:t>Kjaer</w:t>
+            </w:r>
+            <w:proofErr w:type="spellEnd"/>
           </w:p>
         </w:tc>
         <w:tc>
@@ -722,8 +1005,16 @@
                 <w:sz w:val="28"/>
               </w:rPr>
               <w:lastRenderedPageBreak/>
-              <w:t>Justin Kan</w:t>
-            </w:r>
+              <w:t xml:space="preserve">Justin </w:t>
+            </w:r>
+            <w:proofErr w:type="spellStart"/>
+            <w:r>
+              <w:rPr>
+                <w:sz w:val="28"/>
+              </w:rPr>
+              <w:t>Kan</w:t>
+            </w:r>
+            <w:proofErr w:type="spellEnd"/>
           </w:p>
         </w:tc>
         <w:tc>
@@ -779,8 +1070,54 @@
                 <w:sz w:val="28"/>
                 <w:szCs w:val="28"/>
               </w:rPr>
-              <w:t>Started the PlayerInfoTable, adding PlayerInfoTable.h/.cpp</w:t>
-            </w:r>
+              <w:t xml:space="preserve">Started the </w:t>
+            </w:r>
+            <w:proofErr w:type="spellStart"/>
+            <w:r>
+              <w:rPr>
+                <w:rFonts w:cs="Consolas"/>
+                <w:sz w:val="28"/>
+                <w:szCs w:val="28"/>
+              </w:rPr>
+              <w:t>PlayerInfoTable</w:t>
+            </w:r>
+            <w:proofErr w:type="spellEnd"/>
+            <w:r>
+              <w:rPr>
+                <w:rFonts w:cs="Consolas"/>
+                <w:sz w:val="28"/>
+                <w:szCs w:val="28"/>
+              </w:rPr>
+              <w:t xml:space="preserve">, adding </w:t>
+            </w:r>
+            <w:proofErr w:type="spellStart"/>
+            <w:r>
+              <w:rPr>
+                <w:rFonts w:cs="Consolas"/>
+                <w:sz w:val="28"/>
+                <w:szCs w:val="28"/>
+              </w:rPr>
+              <w:t>PlayerInfoTable.h</w:t>
+            </w:r>
+            <w:proofErr w:type="spellEnd"/>
+            <w:r>
+              <w:rPr>
+                <w:rFonts w:cs="Consolas"/>
+                <w:sz w:val="28"/>
+                <w:szCs w:val="28"/>
+              </w:rPr>
+              <w:t>/.</w:t>
+            </w:r>
+            <w:proofErr w:type="spellStart"/>
+            <w:r>
+              <w:rPr>
+                <w:rFonts w:cs="Consolas"/>
+                <w:sz w:val="28"/>
+                <w:szCs w:val="28"/>
+              </w:rPr>
+              <w:t>cpp</w:t>
+            </w:r>
+            <w:proofErr w:type="spellEnd"/>
           </w:p>
           <w:p>
             <w:pPr>
@@ -835,11 +1172,27 @@
                 <w:szCs w:val="24"/>
               </w:rPr>
             </w:pPr>
-            <w:r>
-              <w:rPr>
-                <w:sz w:val="28"/>
-              </w:rPr>
-              <w:t>GetInstance() method completed and tested.</w:t>
+            <w:proofErr w:type="spellStart"/>
+            <w:proofErr w:type="gramStart"/>
+            <w:r>
+              <w:rPr>
+                <w:sz w:val="28"/>
+              </w:rPr>
+              <w:t>GetInstance</w:t>
+            </w:r>
+            <w:proofErr w:type="spellEnd"/>
+            <w:r>
+              <w:rPr>
+                <w:sz w:val="28"/>
+              </w:rPr>
+              <w:t>(</w:t>
+            </w:r>
+            <w:proofErr w:type="gramEnd"/>
+            <w:r>
+              <w:rPr>
+                <w:sz w:val="28"/>
+              </w:rPr>
+              <w:t>) method completed and tested.</w:t>
             </w:r>
           </w:p>
           <w:p>
@@ -855,13 +1208,33 @@
                 <w:szCs w:val="28"/>
               </w:rPr>
             </w:pPr>
-            <w:r>
-              <w:rPr>
-                <w:rFonts w:cs="Consolas"/>
-                <w:sz w:val="28"/>
-                <w:szCs w:val="28"/>
-              </w:rPr>
-              <w:t>GetGame() method completed but not tested.</w:t>
+            <w:proofErr w:type="spellStart"/>
+            <w:proofErr w:type="gramStart"/>
+            <w:r>
+              <w:rPr>
+                <w:rFonts w:cs="Consolas"/>
+                <w:sz w:val="28"/>
+                <w:szCs w:val="28"/>
+              </w:rPr>
+              <w:t>GetGame</w:t>
+            </w:r>
+            <w:proofErr w:type="spellEnd"/>
+            <w:r>
+              <w:rPr>
+                <w:rFonts w:cs="Consolas"/>
+                <w:sz w:val="28"/>
+                <w:szCs w:val="28"/>
+              </w:rPr>
+              <w:t>(</w:t>
+            </w:r>
+            <w:proofErr w:type="gramEnd"/>
+            <w:r>
+              <w:rPr>
+                <w:rFonts w:cs="Consolas"/>
+                <w:sz w:val="28"/>
+                <w:szCs w:val="28"/>
+              </w:rPr>
+              <w:t>) method completed but not tested.</w:t>
             </w:r>
           </w:p>
           <w:p>
@@ -877,78 +1250,134 @@
                 <w:sz w:val="24"/>
                 <w:szCs w:val="24"/>
               </w:rPr>
-              <w:t>New Implementation\ManaCraft\</w:t>
-            </w:r>
-            <w:r>
-              <w:rPr>
-                <w:rFonts w:cs="Consolas"/>
+              <w:t>New Implementation\</w:t>
+            </w:r>
+            <w:proofErr w:type="spellStart"/>
+            <w:r>
+              <w:rPr>
                 <w:sz w:val="24"/>
                 <w:szCs w:val="24"/>
               </w:rPr>
-              <w:t>PlayerInfoTable.h</w:t>
-            </w:r>
-          </w:p>
-          <w:p>
-            <w:pPr>
+              <w:t>ManaCraft</w:t>
+            </w:r>
+            <w:proofErr w:type="spellEnd"/>
+            <w:r>
               <w:rPr>
                 <w:sz w:val="24"/>
                 <w:szCs w:val="24"/>
               </w:rPr>
-            </w:pPr>
-            <w:r>
-              <w:rPr>
+              <w:t>\</w:t>
+            </w:r>
+            <w:proofErr w:type="spellStart"/>
+            <w:r>
+              <w:rPr>
+                <w:rFonts w:cs="Consolas"/>
                 <w:sz w:val="24"/>
                 <w:szCs w:val="24"/>
               </w:rPr>
-              <w:t>New Implementation\ManaCraft\</w:t>
-            </w:r>
-            <w:bookmarkStart w:id="0" w:name="_GoBack"/>
-            <w:bookmarkEnd w:id="0"/>
-            <w:r>
-              <w:rPr>
-                <w:rFonts w:cs="Consolas"/>
+              <w:t>PlayerInfoTable.h</w:t>
+            </w:r>
+            <w:proofErr w:type="spellEnd"/>
+          </w:p>
+          <w:p>
+            <w:pPr>
+              <w:rPr>
                 <w:sz w:val="24"/>
                 <w:szCs w:val="24"/>
               </w:rPr>
-              <w:t>PlayerInfoTable</w:t>
-            </w:r>
-            <w:r>
-              <w:rPr>
-                <w:rFonts w:cs="Consolas"/>
+            </w:pPr>
+            <w:r>
+              <w:rPr>
                 <w:sz w:val="24"/>
                 <w:szCs w:val="24"/>
               </w:rPr>
-              <w:t>.cpp</w:t>
-            </w:r>
-          </w:p>
-          <w:p>
-            <w:pPr>
+              <w:t>New Implementation\</w:t>
+            </w:r>
+            <w:proofErr w:type="spellStart"/>
+            <w:r>
               <w:rPr>
                 <w:sz w:val="24"/>
                 <w:szCs w:val="24"/>
               </w:rPr>
-            </w:pPr>
-          </w:p>
-          <w:p>
-            <w:pPr>
+              <w:t>ManaCraft</w:t>
+            </w:r>
+            <w:proofErr w:type="spellEnd"/>
+            <w:r>
               <w:rPr>
                 <w:sz w:val="24"/>
                 <w:szCs w:val="24"/>
               </w:rPr>
-            </w:pPr>
-            <w:r>
-              <w:rPr>
-                <w:sz w:val="28"/>
-              </w:rPr>
-              <w:t xml:space="preserve">Added a string username variable to ServerPlayer class for </w:t>
-            </w:r>
-            <w:r>
-              <w:rPr>
-                <w:rFonts w:cs="Consolas"/>
-                <w:sz w:val="28"/>
-                <w:szCs w:val="28"/>
-              </w:rPr>
-              <w:t>PlayerInfoTable purposes.</w:t>
+              <w:t>\</w:t>
+            </w:r>
+            <w:r>
+              <w:rPr>
+                <w:rFonts w:cs="Consolas"/>
+                <w:sz w:val="24"/>
+                <w:szCs w:val="24"/>
+              </w:rPr>
+              <w:t>PlayerInfoTable</w:t>
+            </w:r>
+            <w:r>
+              <w:rPr>
+                <w:rFonts w:cs="Consolas"/>
+                <w:sz w:val="24"/>
+                <w:szCs w:val="24"/>
+              </w:rPr>
+              <w:t>.cpp</w:t>
+            </w:r>
+          </w:p>
+          <w:p>
+            <w:pPr>
+              <w:rPr>
+                <w:sz w:val="24"/>
+                <w:szCs w:val="24"/>
+              </w:rPr>
+            </w:pPr>
+          </w:p>
+          <w:p>
+            <w:pPr>
+              <w:rPr>
+                <w:sz w:val="24"/>
+                <w:szCs w:val="24"/>
+              </w:rPr>
+            </w:pPr>
+            <w:r>
+              <w:rPr>
+                <w:sz w:val="28"/>
+              </w:rPr>
+              <w:t xml:space="preserve">Added a string username variable to </w:t>
+            </w:r>
+            <w:proofErr w:type="spellStart"/>
+            <w:r>
+              <w:rPr>
+                <w:sz w:val="28"/>
+              </w:rPr>
+              <w:t>ServerPlayer</w:t>
+            </w:r>
+            <w:proofErr w:type="spellEnd"/>
+            <w:r>
+              <w:rPr>
+                <w:sz w:val="28"/>
+              </w:rPr>
+              <w:t xml:space="preserve"> class for </w:t>
+            </w:r>
+            <w:proofErr w:type="spellStart"/>
+            <w:r>
+              <w:rPr>
+                <w:rFonts w:cs="Consolas"/>
+                <w:sz w:val="28"/>
+                <w:szCs w:val="28"/>
+              </w:rPr>
+              <w:t>PlayerInfoTable</w:t>
+            </w:r>
+            <w:proofErr w:type="spellEnd"/>
+            <w:r>
+              <w:rPr>
+                <w:rFonts w:cs="Consolas"/>
+                <w:sz w:val="28"/>
+                <w:szCs w:val="28"/>
+              </w:rPr>
+              <w:t xml:space="preserve"> purposes.</w:t>
             </w:r>
           </w:p>
         </w:tc>

</xml_diff>